<commit_message>
modulación de steps - avance en graficas
</commit_message>
<xml_diff>
--- a/Iteración Manual/Iteracion Manual.docx
+++ b/Iteración Manual/Iteracion Manual.docx
@@ -2080,13 +2080,23 @@
         </w:rPr>
         <w:t xml:space="preserve"> </w:t>
       </w:r>
-      <w:r>
-        <w:rPr>
-          <w:rFonts w:ascii="Arial" w:hAnsi="Arial" w:cs="Arial"/>
-          <w:sz w:val="24"/>
-          <w:szCs w:val="24"/>
-        </w:rPr>
-        <w:t>intérvalo [</w:t>
+      <w:proofErr w:type="spellStart"/>
+      <w:r>
+        <w:rPr>
+          <w:rFonts w:ascii="Arial" w:hAnsi="Arial" w:cs="Arial"/>
+          <w:sz w:val="24"/>
+          <w:szCs w:val="24"/>
+        </w:rPr>
+        <w:t>intérvalo</w:t>
+      </w:r>
+      <w:proofErr w:type="spellEnd"/>
+      <w:r>
+        <w:rPr>
+          <w:rFonts w:ascii="Arial" w:hAnsi="Arial" w:cs="Arial"/>
+          <w:sz w:val="24"/>
+          <w:szCs w:val="24"/>
+        </w:rPr>
+        <w:t xml:space="preserve"> [</w:t>
       </w:r>
       <w:r>
         <w:rPr>
@@ -11314,6 +11324,1102 @@
           <w:szCs w:val="24"/>
         </w:rPr>
       </w:pPr>
+      <w:r>
+        <w:rPr>
+          <w:rFonts w:ascii="Arial" w:hAnsi="Arial" w:cs="Arial"/>
+          <w:sz w:val="24"/>
+          <w:szCs w:val="24"/>
+        </w:rPr>
+        <w:t>Calculamos la salida de la función soma</w:t>
+      </w:r>
+    </w:p>
+    <w:p>
+      <w:pPr>
+        <w:pStyle w:val="Prrafodelista"/>
+        <w:rPr>
+          <w:rFonts w:ascii="Arial" w:hAnsi="Arial" w:cs="Arial"/>
+          <w:sz w:val="24"/>
+          <w:szCs w:val="24"/>
+        </w:rPr>
+      </w:pPr>
+    </w:p>
+    <w:p>
+      <w:pPr>
+        <w:ind w:left="708"/>
+        <w:jc w:val="center"/>
+        <w:rPr>
+          <w:rFonts w:ascii="Arial" w:eastAsiaTheme="minorEastAsia" w:hAnsi="Arial" w:cs="Arial"/>
+        </w:rPr>
+      </w:pPr>
+      <m:oMathPara>
+        <m:oMathParaPr>
+          <m:jc m:val="left"/>
+        </m:oMathParaPr>
+        <m:oMath>
+          <m:sSub>
+            <m:sSubPr>
+              <m:ctrlPr>
+                <w:rPr>
+                  <w:rFonts w:ascii="Cambria Math" w:hAnsi="Cambria Math"/>
+                </w:rPr>
+              </m:ctrlPr>
+            </m:sSubPr>
+            <m:e>
+              <m:r>
+                <m:rPr>
+                  <m:sty m:val="p"/>
+                </m:rPr>
+                <w:rPr>
+                  <w:rFonts w:ascii="Cambria Math" w:hAnsi="Cambria Math"/>
+                </w:rPr>
+                <m:t>S</m:t>
+              </m:r>
+            </m:e>
+            <m:sub>
+              <m:r>
+                <m:rPr>
+                  <m:sty m:val="p"/>
+                </m:rPr>
+                <w:rPr>
+                  <w:rFonts w:ascii="Cambria Math" w:hAnsi="Cambria Math"/>
+                </w:rPr>
+                <m:t>1</m:t>
+              </m:r>
+            </m:sub>
+          </m:sSub>
+          <m:r>
+            <m:rPr>
+              <m:sty m:val="p"/>
+            </m:rPr>
+            <w:rPr>
+              <w:rFonts w:ascii="Cambria Math" w:hAnsi="Cambria Math"/>
+            </w:rPr>
+            <m:t>=</m:t>
+          </m:r>
+          <m:sSub>
+            <m:sSubPr>
+              <m:ctrlPr>
+                <w:rPr>
+                  <w:rFonts w:ascii="Cambria Math" w:hAnsi="Cambria Math"/>
+                </w:rPr>
+              </m:ctrlPr>
+            </m:sSubPr>
+            <m:e>
+              <m:r>
+                <m:rPr>
+                  <m:sty m:val="p"/>
+                </m:rPr>
+                <w:rPr>
+                  <w:rFonts w:ascii="Cambria Math" w:hAnsi="Cambria Math"/>
+                </w:rPr>
+                <m:t>X</m:t>
+              </m:r>
+            </m:e>
+            <m:sub>
+              <m:r>
+                <m:rPr>
+                  <m:sty m:val="p"/>
+                </m:rPr>
+                <w:rPr>
+                  <w:rFonts w:ascii="Cambria Math" w:hAnsi="Cambria Math"/>
+                </w:rPr>
+                <m:t>1</m:t>
+              </m:r>
+            </m:sub>
+          </m:sSub>
+          <m:r>
+            <m:rPr>
+              <m:sty m:val="p"/>
+            </m:rPr>
+            <w:rPr>
+              <w:rFonts w:ascii="Cambria Math" w:hAnsi="Cambria Math"/>
+            </w:rPr>
+            <m:t>×</m:t>
+          </m:r>
+          <m:sSub>
+            <m:sSubPr>
+              <m:ctrlPr>
+                <w:rPr>
+                  <w:rFonts w:ascii="Cambria Math" w:hAnsi="Cambria Math"/>
+                </w:rPr>
+              </m:ctrlPr>
+            </m:sSubPr>
+            <m:e>
+              <m:r>
+                <m:rPr>
+                  <m:sty m:val="p"/>
+                </m:rPr>
+                <w:rPr>
+                  <w:rFonts w:ascii="Cambria Math" w:hAnsi="Cambria Math"/>
+                </w:rPr>
+                <m:t>W</m:t>
+              </m:r>
+            </m:e>
+            <m:sub>
+              <m:r>
+                <m:rPr>
+                  <m:sty m:val="p"/>
+                </m:rPr>
+                <w:rPr>
+                  <w:rFonts w:ascii="Cambria Math" w:hAnsi="Cambria Math"/>
+                </w:rPr>
+                <m:t>11</m:t>
+              </m:r>
+            </m:sub>
+          </m:sSub>
+          <m:r>
+            <m:rPr>
+              <m:sty m:val="p"/>
+            </m:rPr>
+            <w:rPr>
+              <w:rFonts w:ascii="Cambria Math" w:hAnsi="Cambria Math"/>
+            </w:rPr>
+            <m:t>+</m:t>
+          </m:r>
+          <m:sSub>
+            <m:sSubPr>
+              <m:ctrlPr>
+                <w:rPr>
+                  <w:rFonts w:ascii="Cambria Math" w:hAnsi="Cambria Math"/>
+                </w:rPr>
+              </m:ctrlPr>
+            </m:sSubPr>
+            <m:e>
+              <m:r>
+                <m:rPr>
+                  <m:sty m:val="p"/>
+                </m:rPr>
+                <w:rPr>
+                  <w:rFonts w:ascii="Cambria Math" w:hAnsi="Cambria Math"/>
+                </w:rPr>
+                <m:t>X</m:t>
+              </m:r>
+            </m:e>
+            <m:sub>
+              <m:r>
+                <m:rPr>
+                  <m:sty m:val="p"/>
+                </m:rPr>
+                <w:rPr>
+                  <w:rFonts w:ascii="Cambria Math" w:hAnsi="Cambria Math"/>
+                </w:rPr>
+                <m:t>2</m:t>
+              </m:r>
+            </m:sub>
+          </m:sSub>
+          <m:r>
+            <w:rPr>
+              <w:rFonts w:ascii="Cambria Math" w:hAnsi="Cambria Math"/>
+            </w:rPr>
+            <m:t>×</m:t>
+          </m:r>
+          <m:sSub>
+            <m:sSubPr>
+              <m:ctrlPr>
+                <w:rPr>
+                  <w:rFonts w:ascii="Cambria Math" w:hAnsi="Cambria Math"/>
+                </w:rPr>
+              </m:ctrlPr>
+            </m:sSubPr>
+            <m:e>
+              <m:r>
+                <m:rPr>
+                  <m:sty m:val="p"/>
+                </m:rPr>
+                <w:rPr>
+                  <w:rFonts w:ascii="Cambria Math" w:hAnsi="Cambria Math"/>
+                </w:rPr>
+                <m:t>W</m:t>
+              </m:r>
+            </m:e>
+            <m:sub>
+              <m:r>
+                <m:rPr>
+                  <m:sty m:val="p"/>
+                </m:rPr>
+                <w:rPr>
+                  <w:rFonts w:ascii="Cambria Math" w:hAnsi="Cambria Math"/>
+                </w:rPr>
+                <m:t>21</m:t>
+              </m:r>
+            </m:sub>
+          </m:sSub>
+        </m:oMath>
+      </m:oMathPara>
+    </w:p>
+    <w:p>
+      <w:pPr>
+        <w:ind w:left="708"/>
+        <w:jc w:val="center"/>
+        <w:rPr>
+          <w:rFonts w:ascii="Arial" w:eastAsiaTheme="minorEastAsia" w:hAnsi="Arial" w:cs="Arial"/>
+        </w:rPr>
+      </w:pPr>
+      <m:oMathPara>
+        <m:oMathParaPr>
+          <m:jc m:val="left"/>
+        </m:oMathParaPr>
+        <m:oMath>
+          <m:sSub>
+            <m:sSubPr>
+              <m:ctrlPr>
+                <w:rPr>
+                  <w:rFonts w:ascii="Cambria Math" w:hAnsi="Cambria Math"/>
+                </w:rPr>
+              </m:ctrlPr>
+            </m:sSubPr>
+            <m:e>
+              <m:r>
+                <m:rPr>
+                  <m:sty m:val="p"/>
+                </m:rPr>
+                <w:rPr>
+                  <w:rFonts w:ascii="Cambria Math" w:hAnsi="Cambria Math"/>
+                </w:rPr>
+                <m:t>S</m:t>
+              </m:r>
+            </m:e>
+            <m:sub>
+              <m:r>
+                <m:rPr>
+                  <m:sty m:val="p"/>
+                </m:rPr>
+                <w:rPr>
+                  <w:rFonts w:ascii="Cambria Math" w:hAnsi="Cambria Math"/>
+                </w:rPr>
+                <m:t>1</m:t>
+              </m:r>
+            </m:sub>
+          </m:sSub>
+          <m:r>
+            <m:rPr>
+              <m:sty m:val="p"/>
+            </m:rPr>
+            <w:rPr>
+              <w:rFonts w:ascii="Cambria Math" w:hAnsi="Cambria Math"/>
+            </w:rPr>
+            <m:t>=</m:t>
+          </m:r>
+          <m:r>
+            <w:rPr>
+              <w:rFonts w:ascii="Cambria Math" w:hAnsi="Cambria Math"/>
+            </w:rPr>
+            <m:t>1</m:t>
+          </m:r>
+          <m:r>
+            <m:rPr>
+              <m:sty m:val="p"/>
+            </m:rPr>
+            <w:rPr>
+              <w:rFonts w:ascii="Cambria Math" w:hAnsi="Cambria Math"/>
+            </w:rPr>
+            <m:t>×</m:t>
+          </m:r>
+          <m:r>
+            <m:rPr>
+              <m:sty m:val="p"/>
+            </m:rPr>
+            <w:rPr>
+              <w:rFonts w:ascii="Cambria Math" w:hAnsi="Cambria Math"/>
+            </w:rPr>
+            <m:t>1</m:t>
+          </m:r>
+          <m:r>
+            <m:rPr>
+              <m:sty m:val="p"/>
+            </m:rPr>
+            <w:rPr>
+              <w:rFonts w:ascii="Cambria Math" w:hAnsi="Cambria Math"/>
+            </w:rPr>
+            <m:t>+</m:t>
+          </m:r>
+          <m:r>
+            <m:rPr>
+              <m:sty m:val="p"/>
+            </m:rPr>
+            <w:rPr>
+              <w:rFonts w:ascii="Cambria Math" w:hAnsi="Cambria Math"/>
+            </w:rPr>
+            <m:t>1</m:t>
+          </m:r>
+          <m:r>
+            <w:rPr>
+              <w:rFonts w:ascii="Cambria Math" w:hAnsi="Cambria Math"/>
+            </w:rPr>
+            <m:t>×</m:t>
+          </m:r>
+          <m:r>
+            <m:rPr>
+              <m:sty m:val="p"/>
+            </m:rPr>
+            <w:rPr>
+              <w:rFonts w:ascii="Cambria Math" w:hAnsi="Cambria Math"/>
+            </w:rPr>
+            <m:t>-</m:t>
+          </m:r>
+          <m:r>
+            <m:rPr>
+              <m:sty m:val="p"/>
+            </m:rPr>
+            <w:rPr>
+              <w:rFonts w:ascii="Cambria Math" w:hAnsi="Cambria Math"/>
+            </w:rPr>
+            <m:t>1</m:t>
+          </m:r>
+        </m:oMath>
+      </m:oMathPara>
+    </w:p>
+    <w:p>
+      <w:pPr>
+        <w:ind w:left="708"/>
+        <w:jc w:val="center"/>
+        <w:rPr>
+          <w:rFonts w:ascii="Arial" w:eastAsiaTheme="minorEastAsia" w:hAnsi="Arial" w:cs="Arial"/>
+        </w:rPr>
+      </w:pPr>
+      <m:oMathPara>
+        <m:oMathParaPr>
+          <m:jc m:val="left"/>
+        </m:oMathParaPr>
+        <m:oMath>
+          <m:sSub>
+            <m:sSubPr>
+              <m:ctrlPr>
+                <w:rPr>
+                  <w:rFonts w:ascii="Cambria Math" w:hAnsi="Cambria Math"/>
+                </w:rPr>
+              </m:ctrlPr>
+            </m:sSubPr>
+            <m:e>
+              <m:r>
+                <m:rPr>
+                  <m:sty m:val="p"/>
+                </m:rPr>
+                <w:rPr>
+                  <w:rFonts w:ascii="Cambria Math" w:hAnsi="Cambria Math"/>
+                </w:rPr>
+                <m:t>S</m:t>
+              </m:r>
+            </m:e>
+            <m:sub>
+              <m:r>
+                <m:rPr>
+                  <m:sty m:val="p"/>
+                </m:rPr>
+                <w:rPr>
+                  <w:rFonts w:ascii="Cambria Math" w:hAnsi="Cambria Math"/>
+                </w:rPr>
+                <m:t>1</m:t>
+              </m:r>
+            </m:sub>
+          </m:sSub>
+          <m:r>
+            <m:rPr>
+              <m:sty m:val="p"/>
+            </m:rPr>
+            <w:rPr>
+              <w:rFonts w:ascii="Cambria Math" w:hAnsi="Cambria Math"/>
+            </w:rPr>
+            <m:t>=</m:t>
+          </m:r>
+          <m:r>
+            <m:rPr>
+              <m:sty m:val="p"/>
+            </m:rPr>
+            <w:rPr>
+              <w:rFonts w:ascii="Cambria Math" w:hAnsi="Cambria Math"/>
+            </w:rPr>
+            <m:t>-</m:t>
+          </m:r>
+          <m:r>
+            <m:rPr>
+              <m:sty m:val="p"/>
+            </m:rPr>
+            <w:rPr>
+              <w:rFonts w:ascii="Cambria Math" w:hAnsi="Cambria Math"/>
+            </w:rPr>
+            <m:t>2</m:t>
+          </m:r>
+        </m:oMath>
+      </m:oMathPara>
+    </w:p>
+    <w:p>
+      <w:pPr>
+        <w:ind w:left="708"/>
+        <w:jc w:val="center"/>
+        <w:rPr>
+          <w:rFonts w:ascii="Arial" w:eastAsiaTheme="minorEastAsia" w:hAnsi="Arial" w:cs="Arial"/>
+        </w:rPr>
+      </w:pPr>
+      <m:oMathPara>
+        <m:oMathParaPr>
+          <m:jc m:val="left"/>
+        </m:oMathParaPr>
+        <m:oMath>
+          <m:sSub>
+            <m:sSubPr>
+              <m:ctrlPr>
+                <w:rPr>
+                  <w:rFonts w:ascii="Cambria Math" w:hAnsi="Cambria Math"/>
+                </w:rPr>
+              </m:ctrlPr>
+            </m:sSubPr>
+            <m:e>
+              <m:r>
+                <m:rPr>
+                  <m:sty m:val="p"/>
+                </m:rPr>
+                <w:rPr>
+                  <w:rFonts w:ascii="Cambria Math" w:hAnsi="Cambria Math"/>
+                </w:rPr>
+                <m:t>S</m:t>
+              </m:r>
+            </m:e>
+            <m:sub>
+              <m:r>
+                <m:rPr>
+                  <m:sty m:val="p"/>
+                </m:rPr>
+                <w:rPr>
+                  <w:rFonts w:ascii="Cambria Math" w:hAnsi="Cambria Math"/>
+                </w:rPr>
+                <m:t>2</m:t>
+              </m:r>
+            </m:sub>
+          </m:sSub>
+          <m:r>
+            <m:rPr>
+              <m:sty m:val="p"/>
+            </m:rPr>
+            <w:rPr>
+              <w:rFonts w:ascii="Cambria Math" w:hAnsi="Cambria Math"/>
+            </w:rPr>
+            <m:t>=</m:t>
+          </m:r>
+          <m:sSub>
+            <m:sSubPr>
+              <m:ctrlPr>
+                <w:rPr>
+                  <w:rFonts w:ascii="Cambria Math" w:hAnsi="Cambria Math"/>
+                </w:rPr>
+              </m:ctrlPr>
+            </m:sSubPr>
+            <m:e>
+              <m:r>
+                <m:rPr>
+                  <m:sty m:val="p"/>
+                </m:rPr>
+                <w:rPr>
+                  <w:rFonts w:ascii="Cambria Math" w:hAnsi="Cambria Math"/>
+                </w:rPr>
+                <m:t>X</m:t>
+              </m:r>
+            </m:e>
+            <m:sub>
+              <m:r>
+                <m:rPr>
+                  <m:sty m:val="p"/>
+                </m:rPr>
+                <w:rPr>
+                  <w:rFonts w:ascii="Cambria Math" w:hAnsi="Cambria Math"/>
+                </w:rPr>
+                <m:t>1</m:t>
+              </m:r>
+            </m:sub>
+          </m:sSub>
+          <m:r>
+            <m:rPr>
+              <m:sty m:val="p"/>
+            </m:rPr>
+            <w:rPr>
+              <w:rFonts w:ascii="Cambria Math" w:hAnsi="Cambria Math"/>
+            </w:rPr>
+            <m:t>×</m:t>
+          </m:r>
+          <m:sSub>
+            <m:sSubPr>
+              <m:ctrlPr>
+                <w:rPr>
+                  <w:rFonts w:ascii="Cambria Math" w:hAnsi="Cambria Math"/>
+                </w:rPr>
+              </m:ctrlPr>
+            </m:sSubPr>
+            <m:e>
+              <m:r>
+                <m:rPr>
+                  <m:sty m:val="p"/>
+                </m:rPr>
+                <w:rPr>
+                  <w:rFonts w:ascii="Cambria Math" w:hAnsi="Cambria Math"/>
+                </w:rPr>
+                <m:t>W</m:t>
+              </m:r>
+            </m:e>
+            <m:sub>
+              <m:r>
+                <m:rPr>
+                  <m:sty m:val="p"/>
+                </m:rPr>
+                <w:rPr>
+                  <w:rFonts w:ascii="Cambria Math" w:hAnsi="Cambria Math"/>
+                </w:rPr>
+                <m:t>12</m:t>
+              </m:r>
+            </m:sub>
+          </m:sSub>
+          <m:r>
+            <m:rPr>
+              <m:sty m:val="p"/>
+            </m:rPr>
+            <w:rPr>
+              <w:rFonts w:ascii="Cambria Math" w:hAnsi="Cambria Math"/>
+            </w:rPr>
+            <m:t>+</m:t>
+          </m:r>
+          <m:sSub>
+            <m:sSubPr>
+              <m:ctrlPr>
+                <w:rPr>
+                  <w:rFonts w:ascii="Cambria Math" w:hAnsi="Cambria Math"/>
+                </w:rPr>
+              </m:ctrlPr>
+            </m:sSubPr>
+            <m:e>
+              <m:r>
+                <m:rPr>
+                  <m:sty m:val="p"/>
+                </m:rPr>
+                <w:rPr>
+                  <w:rFonts w:ascii="Cambria Math" w:hAnsi="Cambria Math"/>
+                </w:rPr>
+                <m:t>X</m:t>
+              </m:r>
+            </m:e>
+            <m:sub>
+              <m:r>
+                <m:rPr>
+                  <m:sty m:val="p"/>
+                </m:rPr>
+                <w:rPr>
+                  <w:rFonts w:ascii="Cambria Math" w:hAnsi="Cambria Math"/>
+                </w:rPr>
+                <m:t>2</m:t>
+              </m:r>
+            </m:sub>
+          </m:sSub>
+          <m:r>
+            <w:rPr>
+              <w:rFonts w:ascii="Cambria Math" w:hAnsi="Cambria Math"/>
+            </w:rPr>
+            <m:t>×</m:t>
+          </m:r>
+          <m:sSub>
+            <m:sSubPr>
+              <m:ctrlPr>
+                <w:rPr>
+                  <w:rFonts w:ascii="Cambria Math" w:hAnsi="Cambria Math"/>
+                </w:rPr>
+              </m:ctrlPr>
+            </m:sSubPr>
+            <m:e>
+              <m:r>
+                <m:rPr>
+                  <m:sty m:val="p"/>
+                </m:rPr>
+                <w:rPr>
+                  <w:rFonts w:ascii="Cambria Math" w:hAnsi="Cambria Math"/>
+                </w:rPr>
+                <m:t>W</m:t>
+              </m:r>
+            </m:e>
+            <m:sub>
+              <m:r>
+                <m:rPr>
+                  <m:sty m:val="p"/>
+                </m:rPr>
+                <w:rPr>
+                  <w:rFonts w:ascii="Cambria Math" w:hAnsi="Cambria Math"/>
+                </w:rPr>
+                <m:t>2</m:t>
+              </m:r>
+              <m:r>
+                <m:rPr>
+                  <m:sty m:val="p"/>
+                </m:rPr>
+                <w:rPr>
+                  <w:rFonts w:ascii="Cambria Math" w:hAnsi="Cambria Math"/>
+                </w:rPr>
+                <m:t>2</m:t>
+              </m:r>
+            </m:sub>
+          </m:sSub>
+        </m:oMath>
+      </m:oMathPara>
+    </w:p>
+    <w:p>
+      <w:pPr>
+        <w:ind w:left="708"/>
+        <w:jc w:val="center"/>
+        <w:rPr>
+          <w:rFonts w:ascii="Arial" w:eastAsiaTheme="minorEastAsia" w:hAnsi="Arial" w:cs="Arial"/>
+        </w:rPr>
+      </w:pPr>
+      <m:oMathPara>
+        <m:oMathParaPr>
+          <m:jc m:val="left"/>
+        </m:oMathParaPr>
+        <m:oMath>
+          <m:sSub>
+            <m:sSubPr>
+              <m:ctrlPr>
+                <w:rPr>
+                  <w:rFonts w:ascii="Cambria Math" w:hAnsi="Cambria Math"/>
+                </w:rPr>
+              </m:ctrlPr>
+            </m:sSubPr>
+            <m:e>
+              <m:r>
+                <m:rPr>
+                  <m:sty m:val="p"/>
+                </m:rPr>
+                <w:rPr>
+                  <w:rFonts w:ascii="Cambria Math" w:hAnsi="Cambria Math"/>
+                </w:rPr>
+                <m:t>S</m:t>
+              </m:r>
+            </m:e>
+            <m:sub>
+              <m:r>
+                <m:rPr>
+                  <m:sty m:val="p"/>
+                </m:rPr>
+                <w:rPr>
+                  <w:rFonts w:ascii="Cambria Math" w:hAnsi="Cambria Math"/>
+                </w:rPr>
+                <m:t>2</m:t>
+              </m:r>
+            </m:sub>
+          </m:sSub>
+          <m:r>
+            <m:rPr>
+              <m:sty m:val="p"/>
+            </m:rPr>
+            <w:rPr>
+              <w:rFonts w:ascii="Cambria Math" w:hAnsi="Cambria Math"/>
+            </w:rPr>
+            <m:t>=</m:t>
+          </m:r>
+          <m:r>
+            <w:rPr>
+              <w:rFonts w:ascii="Cambria Math" w:hAnsi="Cambria Math"/>
+            </w:rPr>
+            <m:t>1</m:t>
+          </m:r>
+          <m:r>
+            <m:rPr>
+              <m:sty m:val="p"/>
+            </m:rPr>
+            <w:rPr>
+              <w:rFonts w:ascii="Cambria Math" w:hAnsi="Cambria Math"/>
+            </w:rPr>
+            <m:t>×</m:t>
+          </m:r>
+          <m:r>
+            <m:rPr>
+              <m:sty m:val="p"/>
+            </m:rPr>
+            <w:rPr>
+              <w:rFonts w:ascii="Cambria Math" w:hAnsi="Cambria Math"/>
+            </w:rPr>
+            <m:t>0</m:t>
+          </m:r>
+          <m:r>
+            <m:rPr>
+              <m:sty m:val="p"/>
+            </m:rPr>
+            <w:rPr>
+              <w:rFonts w:ascii="Cambria Math" w:hAnsi="Cambria Math"/>
+            </w:rPr>
+            <m:t>+</m:t>
+          </m:r>
+          <m:r>
+            <m:rPr>
+              <m:sty m:val="p"/>
+            </m:rPr>
+            <w:rPr>
+              <w:rFonts w:ascii="Cambria Math" w:hAnsi="Cambria Math"/>
+            </w:rPr>
+            <m:t>1</m:t>
+          </m:r>
+          <m:r>
+            <w:rPr>
+              <w:rFonts w:ascii="Cambria Math" w:hAnsi="Cambria Math"/>
+            </w:rPr>
+            <m:t>×</m:t>
+          </m:r>
+          <m:r>
+            <m:rPr>
+              <m:sty m:val="p"/>
+            </m:rPr>
+            <w:rPr>
+              <w:rFonts w:ascii="Cambria Math" w:hAnsi="Cambria Math"/>
+            </w:rPr>
+            <m:t>1</m:t>
+          </m:r>
+        </m:oMath>
+      </m:oMathPara>
+    </w:p>
+    <w:p>
+      <w:pPr>
+        <w:ind w:left="708"/>
+        <w:jc w:val="center"/>
+        <w:rPr>
+          <w:rFonts w:ascii="Arial" w:eastAsiaTheme="minorEastAsia" w:hAnsi="Arial" w:cs="Arial"/>
+        </w:rPr>
+      </w:pPr>
+      <m:oMathPara>
+        <m:oMathParaPr>
+          <m:jc m:val="left"/>
+        </m:oMathParaPr>
+        <m:oMath>
+          <m:sSub>
+            <m:sSubPr>
+              <m:ctrlPr>
+                <w:rPr>
+                  <w:rFonts w:ascii="Cambria Math" w:hAnsi="Cambria Math"/>
+                </w:rPr>
+              </m:ctrlPr>
+            </m:sSubPr>
+            <m:e>
+              <m:r>
+                <m:rPr>
+                  <m:sty m:val="p"/>
+                </m:rPr>
+                <w:rPr>
+                  <w:rFonts w:ascii="Cambria Math" w:hAnsi="Cambria Math"/>
+                </w:rPr>
+                <m:t>S</m:t>
+              </m:r>
+            </m:e>
+            <m:sub>
+              <m:r>
+                <m:rPr>
+                  <m:sty m:val="p"/>
+                </m:rPr>
+                <w:rPr>
+                  <w:rFonts w:ascii="Cambria Math" w:hAnsi="Cambria Math"/>
+                </w:rPr>
+                <m:t>2</m:t>
+              </m:r>
+            </m:sub>
+          </m:sSub>
+          <m:r>
+            <m:rPr>
+              <m:sty m:val="p"/>
+            </m:rPr>
+            <w:rPr>
+              <w:rFonts w:ascii="Cambria Math" w:hAnsi="Cambria Math"/>
+            </w:rPr>
+            <m:t>=</m:t>
+          </m:r>
+          <m:r>
+            <m:rPr>
+              <m:sty m:val="p"/>
+            </m:rPr>
+            <w:rPr>
+              <w:rFonts w:ascii="Cambria Math" w:hAnsi="Cambria Math"/>
+            </w:rPr>
+            <m:t>1</m:t>
+          </m:r>
+        </m:oMath>
+      </m:oMathPara>
+    </w:p>
+    <w:p>
+      <w:pPr>
+        <w:ind w:left="708"/>
+        <w:rPr>
+          <w:rFonts w:ascii="Arial" w:eastAsiaTheme="minorEastAsia" w:hAnsi="Arial" w:cs="Arial"/>
+        </w:rPr>
+      </w:pPr>
+      <m:oMathPara>
+        <m:oMathParaPr>
+          <m:jc m:val="left"/>
+        </m:oMathParaPr>
+        <m:oMath>
+          <m:r>
+            <w:rPr>
+              <w:rFonts w:ascii="Cambria Math" w:eastAsiaTheme="minorEastAsia" w:hAnsi="Cambria Math" w:cs="Arial"/>
+            </w:rPr>
+            <m:t>Y</m:t>
+          </m:r>
+          <m:sSub>
+            <m:sSubPr>
+              <m:ctrlPr>
+                <w:rPr>
+                  <w:rFonts w:ascii="Cambria Math" w:eastAsiaTheme="minorEastAsia" w:hAnsi="Cambria Math" w:cs="Arial"/>
+                  <w:i/>
+                </w:rPr>
+              </m:ctrlPr>
+            </m:sSubPr>
+            <m:e>
+              <m:r>
+                <w:rPr>
+                  <w:rFonts w:ascii="Cambria Math" w:eastAsiaTheme="minorEastAsia" w:hAnsi="Cambria Math" w:cs="Arial"/>
+                </w:rPr>
+                <m:t>R</m:t>
+              </m:r>
+            </m:e>
+            <m:sub>
+              <m:r>
+                <w:rPr>
+                  <w:rFonts w:ascii="Cambria Math" w:eastAsiaTheme="minorEastAsia" w:hAnsi="Cambria Math" w:cs="Arial"/>
+                </w:rPr>
+                <m:t>1</m:t>
+              </m:r>
+            </m:sub>
+          </m:sSub>
+          <m:r>
+            <w:rPr>
+              <w:rFonts w:ascii="Cambria Math" w:eastAsiaTheme="minorEastAsia" w:hAnsi="Cambria Math" w:cs="Arial"/>
+            </w:rPr>
+            <m:t>=FA</m:t>
+          </m:r>
+          <m:d>
+            <m:dPr>
+              <m:ctrlPr>
+                <w:rPr>
+                  <w:rFonts w:ascii="Cambria Math" w:eastAsiaTheme="minorEastAsia" w:hAnsi="Cambria Math" w:cs="Arial"/>
+                  <w:i/>
+                </w:rPr>
+              </m:ctrlPr>
+            </m:dPr>
+            <m:e>
+              <m:r>
+                <w:rPr>
+                  <w:rFonts w:ascii="Cambria Math" w:eastAsiaTheme="minorEastAsia" w:hAnsi="Cambria Math" w:cs="Arial"/>
+                </w:rPr>
+                <m:t>-2</m:t>
+              </m:r>
+            </m:e>
+          </m:d>
+        </m:oMath>
+      </m:oMathPara>
+    </w:p>
+    <w:p>
+      <w:pPr>
+        <w:ind w:left="708"/>
+        <w:rPr>
+          <w:rFonts w:ascii="Arial" w:eastAsiaTheme="minorEastAsia" w:hAnsi="Arial" w:cs="Arial"/>
+        </w:rPr>
+      </w:pPr>
+      <m:oMathPara>
+        <m:oMathParaPr>
+          <m:jc m:val="left"/>
+        </m:oMathParaPr>
+        <m:oMath>
+          <m:r>
+            <w:rPr>
+              <w:rFonts w:ascii="Cambria Math" w:eastAsiaTheme="minorEastAsia" w:hAnsi="Cambria Math" w:cs="Arial"/>
+            </w:rPr>
+            <m:t>Y</m:t>
+          </m:r>
+          <m:sSub>
+            <m:sSubPr>
+              <m:ctrlPr>
+                <w:rPr>
+                  <w:rFonts w:ascii="Cambria Math" w:eastAsiaTheme="minorEastAsia" w:hAnsi="Cambria Math" w:cs="Arial"/>
+                  <w:i/>
+                </w:rPr>
+              </m:ctrlPr>
+            </m:sSubPr>
+            <m:e>
+              <m:r>
+                <w:rPr>
+                  <w:rFonts w:ascii="Cambria Math" w:eastAsiaTheme="minorEastAsia" w:hAnsi="Cambria Math" w:cs="Arial"/>
+                </w:rPr>
+                <m:t>R</m:t>
+              </m:r>
+            </m:e>
+            <m:sub>
+              <m:r>
+                <w:rPr>
+                  <w:rFonts w:ascii="Cambria Math" w:eastAsiaTheme="minorEastAsia" w:hAnsi="Cambria Math" w:cs="Arial"/>
+                </w:rPr>
+                <m:t>1</m:t>
+              </m:r>
+            </m:sub>
+          </m:sSub>
+          <m:r>
+            <w:rPr>
+              <w:rFonts w:ascii="Cambria Math" w:eastAsiaTheme="minorEastAsia" w:hAnsi="Cambria Math" w:cs="Arial"/>
+            </w:rPr>
+            <m:t>=</m:t>
+          </m:r>
+          <m:r>
+            <w:rPr>
+              <w:rFonts w:ascii="Cambria Math" w:eastAsiaTheme="minorEastAsia" w:hAnsi="Cambria Math" w:cs="Arial"/>
+            </w:rPr>
+            <m:t>0</m:t>
+          </m:r>
+        </m:oMath>
+      </m:oMathPara>
+    </w:p>
+    <w:p>
+      <w:pPr>
+        <w:ind w:left="708"/>
+        <w:rPr>
+          <w:rFonts w:ascii="Arial" w:eastAsiaTheme="minorEastAsia" w:hAnsi="Arial" w:cs="Arial"/>
+        </w:rPr>
+      </w:pPr>
+      <m:oMathPara>
+        <m:oMathParaPr>
+          <m:jc m:val="left"/>
+        </m:oMathParaPr>
+        <m:oMath>
+          <m:r>
+            <w:rPr>
+              <w:rFonts w:ascii="Cambria Math" w:eastAsiaTheme="minorEastAsia" w:hAnsi="Cambria Math" w:cs="Arial"/>
+            </w:rPr>
+            <m:t>Y</m:t>
+          </m:r>
+          <m:sSub>
+            <m:sSubPr>
+              <m:ctrlPr>
+                <w:rPr>
+                  <w:rFonts w:ascii="Cambria Math" w:eastAsiaTheme="minorEastAsia" w:hAnsi="Cambria Math" w:cs="Arial"/>
+                  <w:i/>
+                </w:rPr>
+              </m:ctrlPr>
+            </m:sSubPr>
+            <m:e>
+              <m:r>
+                <w:rPr>
+                  <w:rFonts w:ascii="Cambria Math" w:eastAsiaTheme="minorEastAsia" w:hAnsi="Cambria Math" w:cs="Arial"/>
+                </w:rPr>
+                <m:t>R</m:t>
+              </m:r>
+            </m:e>
+            <m:sub>
+              <m:r>
+                <w:rPr>
+                  <w:rFonts w:ascii="Cambria Math" w:eastAsiaTheme="minorEastAsia" w:hAnsi="Cambria Math" w:cs="Arial"/>
+                </w:rPr>
+                <m:t>2</m:t>
+              </m:r>
+            </m:sub>
+          </m:sSub>
+          <m:r>
+            <w:rPr>
+              <w:rFonts w:ascii="Cambria Math" w:eastAsiaTheme="minorEastAsia" w:hAnsi="Cambria Math" w:cs="Arial"/>
+            </w:rPr>
+            <m:t>=FA</m:t>
+          </m:r>
+          <m:d>
+            <m:dPr>
+              <m:ctrlPr>
+                <w:rPr>
+                  <w:rFonts w:ascii="Cambria Math" w:eastAsiaTheme="minorEastAsia" w:hAnsi="Cambria Math" w:cs="Arial"/>
+                  <w:i/>
+                </w:rPr>
+              </m:ctrlPr>
+            </m:dPr>
+            <m:e>
+              <m:r>
+                <w:rPr>
+                  <w:rFonts w:ascii="Cambria Math" w:eastAsiaTheme="minorEastAsia" w:hAnsi="Cambria Math" w:cs="Arial"/>
+                </w:rPr>
+                <m:t>1</m:t>
+              </m:r>
+            </m:e>
+          </m:d>
+        </m:oMath>
+      </m:oMathPara>
+    </w:p>
+    <w:p>
+      <w:pPr>
+        <w:ind w:left="708"/>
+        <w:rPr>
+          <w:rFonts w:ascii="Arial" w:eastAsiaTheme="minorEastAsia" w:hAnsi="Arial" w:cs="Arial"/>
+        </w:rPr>
+      </w:pPr>
+      <m:oMathPara>
+        <m:oMathParaPr>
+          <m:jc m:val="left"/>
+        </m:oMathParaPr>
+        <m:oMath>
+          <m:r>
+            <w:rPr>
+              <w:rFonts w:ascii="Cambria Math" w:eastAsiaTheme="minorEastAsia" w:hAnsi="Cambria Math" w:cs="Arial"/>
+            </w:rPr>
+            <m:t>Y</m:t>
+          </m:r>
+          <m:sSub>
+            <m:sSubPr>
+              <m:ctrlPr>
+                <w:rPr>
+                  <w:rFonts w:ascii="Cambria Math" w:eastAsiaTheme="minorEastAsia" w:hAnsi="Cambria Math" w:cs="Arial"/>
+                  <w:i/>
+                </w:rPr>
+              </m:ctrlPr>
+            </m:sSubPr>
+            <m:e>
+              <m:r>
+                <w:rPr>
+                  <w:rFonts w:ascii="Cambria Math" w:eastAsiaTheme="minorEastAsia" w:hAnsi="Cambria Math" w:cs="Arial"/>
+                </w:rPr>
+                <m:t>R</m:t>
+              </m:r>
+            </m:e>
+            <m:sub>
+              <m:r>
+                <w:rPr>
+                  <w:rFonts w:ascii="Cambria Math" w:eastAsiaTheme="minorEastAsia" w:hAnsi="Cambria Math" w:cs="Arial"/>
+                </w:rPr>
+                <m:t>2</m:t>
+              </m:r>
+            </m:sub>
+          </m:sSub>
+          <m:r>
+            <w:rPr>
+              <w:rFonts w:ascii="Cambria Math" w:eastAsiaTheme="minorEastAsia" w:hAnsi="Cambria Math" w:cs="Arial"/>
+            </w:rPr>
+            <m:t>=</m:t>
+          </m:r>
+          <m:r>
+            <w:rPr>
+              <w:rFonts w:ascii="Cambria Math" w:eastAsiaTheme="minorEastAsia" w:hAnsi="Cambria Math" w:cs="Arial"/>
+            </w:rPr>
+            <m:t>1</m:t>
+          </m:r>
+        </m:oMath>
+      </m:oMathPara>
+    </w:p>
+    <w:p>
+      <w:pPr>
+        <w:ind w:left="708"/>
+        <w:rPr>
+          <w:rFonts w:ascii="Arial" w:hAnsi="Arial" w:cs="Arial"/>
+          <w:sz w:val="24"/>
+          <w:szCs w:val="24"/>
+        </w:rPr>
+      </w:pPr>
+    </w:p>
+    <w:p>
+      <w:pPr>
+        <w:pStyle w:val="Prrafodelista"/>
+        <w:numPr>
+          <w:ilvl w:val="0"/>
+          <w:numId w:val="3"/>
+        </w:numPr>
+        <w:rPr>
+          <w:rFonts w:ascii="Arial" w:hAnsi="Arial" w:cs="Arial"/>
+          <w:sz w:val="24"/>
+          <w:szCs w:val="24"/>
+        </w:rPr>
+      </w:pPr>
+      <w:r>
+        <w:t>S= 1*(0)+1*(0) S=0 YR=FA(S) YR=FA(0) YR=1 SALIDA DE LA RED SIMULAD</w:t>
+      </w:r>
     </w:p>
     <w:sectPr>
       <w:pgSz w:w="12240" w:h="15840"/>
@@ -12251,6 +13357,16 @@
       <w:contextualSpacing/>
     </w:pPr>
   </w:style>
+  <w:style w:type="character" w:styleId="Textodelmarcadordeposicin">
+    <w:name w:val="Placeholder Text"/>
+    <w:basedOn w:val="Fuentedeprrafopredeter"/>
+    <w:uiPriority w:val="99"/>
+    <w:semiHidden/>
+    <w:rsid w:val="00C30FF8"/>
+    <w:rPr>
+      <w:color w:val="808080"/>
+    </w:rPr>
+  </w:style>
 </w:styles>
 </file>
 

</xml_diff>